<commit_message>
Rebuilt for change to Hr01app4 link Added manifest.json link rel
</commit_message>
<xml_diff>
--- a/documents/HR01Appendix2-AppraisalForm.docx
+++ b/documents/HR01Appendix2-AppraisalForm.docx
@@ -9030,8 +9030,8 @@
 </file>
 
 <file path=customXml/item2.xml><?xml version="1.0" encoding="utf-8"?>
-<ct:contentTypeSchema xmlns:ct="http://schemas.microsoft.com/office/2006/metadata/contentType" xmlns:ma="http://schemas.microsoft.com/office/2006/metadata/properties/metaAttributes" ct:_="" ma:_="" ma:contentTypeName="Document" ma:contentTypeID="0x010100439E89A99251404F8E4F3ABB73E584D0" ma:contentTypeVersion="10" ma:contentTypeDescription="Create a new document." ma:contentTypeScope="" ma:versionID="d2e12c9ede271942fc960b4c1a22c078">
-  <xsd:schema xmlns:xsd="http://www.w3.org/2001/XMLSchema" xmlns:xs="http://www.w3.org/2001/XMLSchema" xmlns:p="http://schemas.microsoft.com/office/2006/metadata/properties" xmlns:ns1="http://schemas.microsoft.com/sharepoint/v3" xmlns:ns2="2427c28e-dd78-4248-a634-a8c840650ba2" targetNamespace="http://schemas.microsoft.com/office/2006/metadata/properties" ma:root="true" ma:fieldsID="6b5f36eac1872c4034e06c7c9579686c" ns1:_="" ns2:_="">
+<ct:contentTypeSchema xmlns:ct="http://schemas.microsoft.com/office/2006/metadata/contentType" xmlns:ma="http://schemas.microsoft.com/office/2006/metadata/properties/metaAttributes" ct:_="" ma:_="" ma:contentTypeName="Document" ma:contentTypeID="0x010100439E89A99251404F8E4F3ABB73E584D0" ma:contentTypeVersion="10" ma:contentTypeDescription="Create a new document." ma:contentTypeScope="" ma:versionID="8f9059bd7a7006de8a9c86fca591aade">
+  <xsd:schema xmlns:xsd="http://www.w3.org/2001/XMLSchema" xmlns:xs="http://www.w3.org/2001/XMLSchema" xmlns:p="http://schemas.microsoft.com/office/2006/metadata/properties" xmlns:ns1="http://schemas.microsoft.com/sharepoint/v3" xmlns:ns2="2427c28e-dd78-4248-a634-a8c840650ba2" targetNamespace="http://schemas.microsoft.com/office/2006/metadata/properties" ma:root="true" ma:fieldsID="d250b55b03be3e4b4b2c7acd5bf85c08" ns1:_="" ns2:_="">
     <xsd:import namespace="http://schemas.microsoft.com/sharepoint/v3"/>
     <xsd:import namespace="2427c28e-dd78-4248-a634-a8c840650ba2"/>
     <xsd:element name="properties">
@@ -9240,22 +9240,7 @@
 </file>
 
 <file path=customXml/itemProps2.xml><?xml version="1.0" encoding="utf-8"?>
-<ds:datastoreItem xmlns:ds="http://schemas.openxmlformats.org/officeDocument/2006/customXml" ds:itemID="{4D5AF873-3296-4A1B-9EB3-3AD20CED7BA0}">
-  <ds:schemaRefs>
-    <ds:schemaRef ds:uri="http://schemas.microsoft.com/office/2006/metadata/contentType"/>
-    <ds:schemaRef ds:uri="http://schemas.microsoft.com/office/2006/metadata/properties/metaAttributes"/>
-    <ds:schemaRef ds:uri="http://www.w3.org/2001/XMLSchema"/>
-    <ds:schemaRef ds:uri="http://schemas.microsoft.com/office/2006/metadata/properties"/>
-    <ds:schemaRef ds:uri="http://schemas.microsoft.com/sharepoint/v3"/>
-    <ds:schemaRef ds:uri="2427c28e-dd78-4248-a634-a8c840650ba2"/>
-    <ds:schemaRef ds:uri="http://schemas.microsoft.com/office/2006/documentManagement/types"/>
-    <ds:schemaRef ds:uri="http://schemas.microsoft.com/office/infopath/2007/PartnerControls"/>
-    <ds:schemaRef ds:uri="http://schemas.openxmlformats.org/package/2006/metadata/core-properties"/>
-    <ds:schemaRef ds:uri="http://purl.org/dc/elements/1.1/"/>
-    <ds:schemaRef ds:uri="http://purl.org/dc/terms/"/>
-    <ds:schemaRef ds:uri="http://schemas.microsoft.com/internal/obd"/>
-  </ds:schemaRefs>
-</ds:datastoreItem>
+<ds:datastoreItem xmlns:ds="http://schemas.openxmlformats.org/officeDocument/2006/customXml" ds:itemID="{1BB49211-CB86-4FF9-B0FC-DF0A6F64B99E}"/>
 </file>
 
 <file path=customXml/itemProps3.xml><?xml version="1.0" encoding="utf-8"?>

</xml_diff>

<commit_message>
Fixed broken link in OP10
</commit_message>
<xml_diff>
--- a/documents/HR01Appendix2-AppraisalForm.docx
+++ b/documents/HR01Appendix2-AppraisalForm.docx
@@ -9030,8 +9030,8 @@
 </file>
 
 <file path=customXml/item2.xml><?xml version="1.0" encoding="utf-8"?>
-<ct:contentTypeSchema xmlns:ct="http://schemas.microsoft.com/office/2006/metadata/contentType" xmlns:ma="http://schemas.microsoft.com/office/2006/metadata/properties/metaAttributes" ct:_="" ma:_="" ma:contentTypeName="Document" ma:contentTypeID="0x010100439E89A99251404F8E4F3ABB73E584D0" ma:contentTypeVersion="10" ma:contentTypeDescription="Create a new document." ma:contentTypeScope="" ma:versionID="8f9059bd7a7006de8a9c86fca591aade">
-  <xsd:schema xmlns:xsd="http://www.w3.org/2001/XMLSchema" xmlns:xs="http://www.w3.org/2001/XMLSchema" xmlns:p="http://schemas.microsoft.com/office/2006/metadata/properties" xmlns:ns1="http://schemas.microsoft.com/sharepoint/v3" xmlns:ns2="2427c28e-dd78-4248-a634-a8c840650ba2" targetNamespace="http://schemas.microsoft.com/office/2006/metadata/properties" ma:root="true" ma:fieldsID="d250b55b03be3e4b4b2c7acd5bf85c08" ns1:_="" ns2:_="">
+<ct:contentTypeSchema xmlns:ct="http://schemas.microsoft.com/office/2006/metadata/contentType" xmlns:ma="http://schemas.microsoft.com/office/2006/metadata/properties/metaAttributes" ct:_="" ma:_="" ma:contentTypeName="Document" ma:contentTypeID="0x010100439E89A99251404F8E4F3ABB73E584D0" ma:contentTypeVersion="10" ma:contentTypeDescription="Create a new document." ma:contentTypeScope="" ma:versionID="d2e12c9ede271942fc960b4c1a22c078">
+  <xsd:schema xmlns:xsd="http://www.w3.org/2001/XMLSchema" xmlns:xs="http://www.w3.org/2001/XMLSchema" xmlns:p="http://schemas.microsoft.com/office/2006/metadata/properties" xmlns:ns1="http://schemas.microsoft.com/sharepoint/v3" xmlns:ns2="2427c28e-dd78-4248-a634-a8c840650ba2" targetNamespace="http://schemas.microsoft.com/office/2006/metadata/properties" ma:root="true" ma:fieldsID="6b5f36eac1872c4034e06c7c9579686c" ns1:_="" ns2:_="">
     <xsd:import namespace="http://schemas.microsoft.com/sharepoint/v3"/>
     <xsd:import namespace="2427c28e-dd78-4248-a634-a8c840650ba2"/>
     <xsd:element name="properties">
@@ -9240,7 +9240,22 @@
 </file>
 
 <file path=customXml/itemProps2.xml><?xml version="1.0" encoding="utf-8"?>
-<ds:datastoreItem xmlns:ds="http://schemas.openxmlformats.org/officeDocument/2006/customXml" ds:itemID="{1EF6D6C3-A641-464C-8FC5-BE3FBE22BA94}"/>
+<ds:datastoreItem xmlns:ds="http://schemas.openxmlformats.org/officeDocument/2006/customXml" ds:itemID="{4D5AF873-3296-4A1B-9EB3-3AD20CED7BA0}">
+  <ds:schemaRefs>
+    <ds:schemaRef ds:uri="http://schemas.microsoft.com/office/2006/metadata/contentType"/>
+    <ds:schemaRef ds:uri="http://schemas.microsoft.com/office/2006/metadata/properties/metaAttributes"/>
+    <ds:schemaRef ds:uri="http://www.w3.org/2001/XMLSchema"/>
+    <ds:schemaRef ds:uri="http://schemas.microsoft.com/office/2006/metadata/properties"/>
+    <ds:schemaRef ds:uri="http://schemas.microsoft.com/sharepoint/v3"/>
+    <ds:schemaRef ds:uri="2427c28e-dd78-4248-a634-a8c840650ba2"/>
+    <ds:schemaRef ds:uri="http://schemas.microsoft.com/office/2006/documentManagement/types"/>
+    <ds:schemaRef ds:uri="http://schemas.microsoft.com/office/infopath/2007/PartnerControls"/>
+    <ds:schemaRef ds:uri="http://schemas.openxmlformats.org/package/2006/metadata/core-properties"/>
+    <ds:schemaRef ds:uri="http://purl.org/dc/elements/1.1/"/>
+    <ds:schemaRef ds:uri="http://purl.org/dc/terms/"/>
+    <ds:schemaRef ds:uri="http://schemas.microsoft.com/internal/obd"/>
+  </ds:schemaRefs>
+</ds:datastoreItem>
 </file>
 
 <file path=customXml/itemProps3.xml><?xml version="1.0" encoding="utf-8"?>

</xml_diff>

<commit_message>
Added Procedures to OP05
</commit_message>
<xml_diff>
--- a/documents/HR01Appendix2-AppraisalForm.docx
+++ b/documents/HR01Appendix2-AppraisalForm.docx
@@ -9030,8 +9030,8 @@
 </file>
 
 <file path=customXml/item2.xml><?xml version="1.0" encoding="utf-8"?>
-<ct:contentTypeSchema xmlns:ct="http://schemas.microsoft.com/office/2006/metadata/contentType" xmlns:ma="http://schemas.microsoft.com/office/2006/metadata/properties/metaAttributes" ct:_="" ma:_="" ma:contentTypeName="Document" ma:contentTypeID="0x010100439E89A99251404F8E4F3ABB73E584D0" ma:contentTypeVersion="10" ma:contentTypeDescription="Create a new document." ma:contentTypeScope="" ma:versionID="8f9059bd7a7006de8a9c86fca591aade">
-  <xsd:schema xmlns:xsd="http://www.w3.org/2001/XMLSchema" xmlns:xs="http://www.w3.org/2001/XMLSchema" xmlns:p="http://schemas.microsoft.com/office/2006/metadata/properties" xmlns:ns1="http://schemas.microsoft.com/sharepoint/v3" xmlns:ns2="2427c28e-dd78-4248-a634-a8c840650ba2" targetNamespace="http://schemas.microsoft.com/office/2006/metadata/properties" ma:root="true" ma:fieldsID="d250b55b03be3e4b4b2c7acd5bf85c08" ns1:_="" ns2:_="">
+<ct:contentTypeSchema xmlns:ct="http://schemas.microsoft.com/office/2006/metadata/contentType" xmlns:ma="http://schemas.microsoft.com/office/2006/metadata/properties/metaAttributes" ct:_="" ma:_="" ma:contentTypeName="Document" ma:contentTypeID="0x010100439E89A99251404F8E4F3ABB73E584D0" ma:contentTypeVersion="10" ma:contentTypeDescription="Create a new document." ma:contentTypeScope="" ma:versionID="d2e12c9ede271942fc960b4c1a22c078">
+  <xsd:schema xmlns:xsd="http://www.w3.org/2001/XMLSchema" xmlns:xs="http://www.w3.org/2001/XMLSchema" xmlns:p="http://schemas.microsoft.com/office/2006/metadata/properties" xmlns:ns1="http://schemas.microsoft.com/sharepoint/v3" xmlns:ns2="2427c28e-dd78-4248-a634-a8c840650ba2" targetNamespace="http://schemas.microsoft.com/office/2006/metadata/properties" ma:root="true" ma:fieldsID="6b5f36eac1872c4034e06c7c9579686c" ns1:_="" ns2:_="">
     <xsd:import namespace="http://schemas.microsoft.com/sharepoint/v3"/>
     <xsd:import namespace="2427c28e-dd78-4248-a634-a8c840650ba2"/>
     <xsd:element name="properties">
@@ -9240,7 +9240,22 @@
 </file>
 
 <file path=customXml/itemProps2.xml><?xml version="1.0" encoding="utf-8"?>
-<ds:datastoreItem xmlns:ds="http://schemas.openxmlformats.org/officeDocument/2006/customXml" ds:itemID="{39E46C01-5E12-4814-83F5-A66E39B27EB7}"/>
+<ds:datastoreItem xmlns:ds="http://schemas.openxmlformats.org/officeDocument/2006/customXml" ds:itemID="{4D5AF873-3296-4A1B-9EB3-3AD20CED7BA0}">
+  <ds:schemaRefs>
+    <ds:schemaRef ds:uri="http://schemas.microsoft.com/office/2006/metadata/contentType"/>
+    <ds:schemaRef ds:uri="http://schemas.microsoft.com/office/2006/metadata/properties/metaAttributes"/>
+    <ds:schemaRef ds:uri="http://www.w3.org/2001/XMLSchema"/>
+    <ds:schemaRef ds:uri="http://schemas.microsoft.com/office/2006/metadata/properties"/>
+    <ds:schemaRef ds:uri="http://schemas.microsoft.com/sharepoint/v3"/>
+    <ds:schemaRef ds:uri="2427c28e-dd78-4248-a634-a8c840650ba2"/>
+    <ds:schemaRef ds:uri="http://schemas.microsoft.com/office/2006/documentManagement/types"/>
+    <ds:schemaRef ds:uri="http://schemas.microsoft.com/office/infopath/2007/PartnerControls"/>
+    <ds:schemaRef ds:uri="http://schemas.openxmlformats.org/package/2006/metadata/core-properties"/>
+    <ds:schemaRef ds:uri="http://purl.org/dc/elements/1.1/"/>
+    <ds:schemaRef ds:uri="http://purl.org/dc/terms/"/>
+    <ds:schemaRef ds:uri="http://schemas.microsoft.com/internal/obd"/>
+  </ds:schemaRefs>
+</ds:datastoreItem>
 </file>
 
 <file path=customXml/itemProps3.xml><?xml version="1.0" encoding="utf-8"?>

</xml_diff>

<commit_message>
Fixed broken link in OP03.1
</commit_message>
<xml_diff>
--- a/documents/HR01Appendix2-AppraisalForm.docx
+++ b/documents/HR01Appendix2-AppraisalForm.docx
@@ -9030,8 +9030,8 @@
 </file>
 
 <file path=customXml/item2.xml><?xml version="1.0" encoding="utf-8"?>
-<ct:contentTypeSchema xmlns:ct="http://schemas.microsoft.com/office/2006/metadata/contentType" xmlns:ma="http://schemas.microsoft.com/office/2006/metadata/properties/metaAttributes" ct:_="" ma:_="" ma:contentTypeName="Document" ma:contentTypeID="0x010100439E89A99251404F8E4F3ABB73E584D0" ma:contentTypeVersion="10" ma:contentTypeDescription="Create a new document." ma:contentTypeScope="" ma:versionID="d2e12c9ede271942fc960b4c1a22c078">
-  <xsd:schema xmlns:xsd="http://www.w3.org/2001/XMLSchema" xmlns:xs="http://www.w3.org/2001/XMLSchema" xmlns:p="http://schemas.microsoft.com/office/2006/metadata/properties" xmlns:ns1="http://schemas.microsoft.com/sharepoint/v3" xmlns:ns2="2427c28e-dd78-4248-a634-a8c840650ba2" targetNamespace="http://schemas.microsoft.com/office/2006/metadata/properties" ma:root="true" ma:fieldsID="6b5f36eac1872c4034e06c7c9579686c" ns1:_="" ns2:_="">
+<ct:contentTypeSchema xmlns:ct="http://schemas.microsoft.com/office/2006/metadata/contentType" xmlns:ma="http://schemas.microsoft.com/office/2006/metadata/properties/metaAttributes" ct:_="" ma:_="" ma:contentTypeName="Document" ma:contentTypeID="0x010100439E89A99251404F8E4F3ABB73E584D0" ma:contentTypeVersion="10" ma:contentTypeDescription="Create a new document." ma:contentTypeScope="" ma:versionID="8f9059bd7a7006de8a9c86fca591aade">
+  <xsd:schema xmlns:xsd="http://www.w3.org/2001/XMLSchema" xmlns:xs="http://www.w3.org/2001/XMLSchema" xmlns:p="http://schemas.microsoft.com/office/2006/metadata/properties" xmlns:ns1="http://schemas.microsoft.com/sharepoint/v3" xmlns:ns2="2427c28e-dd78-4248-a634-a8c840650ba2" targetNamespace="http://schemas.microsoft.com/office/2006/metadata/properties" ma:root="true" ma:fieldsID="d250b55b03be3e4b4b2c7acd5bf85c08" ns1:_="" ns2:_="">
     <xsd:import namespace="http://schemas.microsoft.com/sharepoint/v3"/>
     <xsd:import namespace="2427c28e-dd78-4248-a634-a8c840650ba2"/>
     <xsd:element name="properties">
@@ -9240,22 +9240,7 @@
 </file>
 
 <file path=customXml/itemProps2.xml><?xml version="1.0" encoding="utf-8"?>
-<ds:datastoreItem xmlns:ds="http://schemas.openxmlformats.org/officeDocument/2006/customXml" ds:itemID="{4D5AF873-3296-4A1B-9EB3-3AD20CED7BA0}">
-  <ds:schemaRefs>
-    <ds:schemaRef ds:uri="http://schemas.microsoft.com/office/2006/metadata/contentType"/>
-    <ds:schemaRef ds:uri="http://schemas.microsoft.com/office/2006/metadata/properties/metaAttributes"/>
-    <ds:schemaRef ds:uri="http://www.w3.org/2001/XMLSchema"/>
-    <ds:schemaRef ds:uri="http://schemas.microsoft.com/office/2006/metadata/properties"/>
-    <ds:schemaRef ds:uri="http://schemas.microsoft.com/sharepoint/v3"/>
-    <ds:schemaRef ds:uri="2427c28e-dd78-4248-a634-a8c840650ba2"/>
-    <ds:schemaRef ds:uri="http://schemas.microsoft.com/office/2006/documentManagement/types"/>
-    <ds:schemaRef ds:uri="http://schemas.microsoft.com/office/infopath/2007/PartnerControls"/>
-    <ds:schemaRef ds:uri="http://schemas.openxmlformats.org/package/2006/metadata/core-properties"/>
-    <ds:schemaRef ds:uri="http://purl.org/dc/elements/1.1/"/>
-    <ds:schemaRef ds:uri="http://purl.org/dc/terms/"/>
-    <ds:schemaRef ds:uri="http://schemas.microsoft.com/internal/obd"/>
-  </ds:schemaRefs>
-</ds:datastoreItem>
+<ds:datastoreItem xmlns:ds="http://schemas.openxmlformats.org/officeDocument/2006/customXml" ds:itemID="{239ADBB6-C164-4E99-8B3B-C263E31FCF02}"/>
 </file>
 
 <file path=customXml/itemProps3.xml><?xml version="1.0" encoding="utf-8"?>

</xml_diff>

<commit_message>
Updates Made as at 13 06 2019
</commit_message>
<xml_diff>
--- a/documents/HR01Appendix2-AppraisalForm.docx
+++ b/documents/HR01Appendix2-AppraisalForm.docx
@@ -9030,10 +9030,11 @@
 </file>
 
 <file path=customXml/item2.xml><?xml version="1.0" encoding="utf-8"?>
-<ct:contentTypeSchema xmlns:ct="http://schemas.microsoft.com/office/2006/metadata/contentType" xmlns:ma="http://schemas.microsoft.com/office/2006/metadata/properties/metaAttributes" ct:_="" ma:_="" ma:contentTypeName="Document" ma:contentTypeID="0x010100439E89A99251404F8E4F3ABB73E584D0" ma:contentTypeVersion="10" ma:contentTypeDescription="Create a new document." ma:contentTypeScope="" ma:versionID="8f9059bd7a7006de8a9c86fca591aade">
-  <xsd:schema xmlns:xsd="http://www.w3.org/2001/XMLSchema" xmlns:xs="http://www.w3.org/2001/XMLSchema" xmlns:p="http://schemas.microsoft.com/office/2006/metadata/properties" xmlns:ns1="http://schemas.microsoft.com/sharepoint/v3" xmlns:ns2="2427c28e-dd78-4248-a634-a8c840650ba2" targetNamespace="http://schemas.microsoft.com/office/2006/metadata/properties" ma:root="true" ma:fieldsID="d250b55b03be3e4b4b2c7acd5bf85c08" ns1:_="" ns2:_="">
+<ct:contentTypeSchema xmlns:ct="http://schemas.microsoft.com/office/2006/metadata/contentType" xmlns:ma="http://schemas.microsoft.com/office/2006/metadata/properties/metaAttributes" ct:_="" ma:_="" ma:contentTypeName="Document" ma:contentTypeID="0x010100439E89A99251404F8E4F3ABB73E584D0" ma:contentTypeVersion="12" ma:contentTypeDescription="Create a new document." ma:contentTypeScope="" ma:versionID="be46e67f5ab7523612d8976b063b011b">
+  <xsd:schema xmlns:xsd="http://www.w3.org/2001/XMLSchema" xmlns:xs="http://www.w3.org/2001/XMLSchema" xmlns:p="http://schemas.microsoft.com/office/2006/metadata/properties" xmlns:ns1="http://schemas.microsoft.com/sharepoint/v3" xmlns:ns2="2427c28e-dd78-4248-a634-a8c840650ba2" xmlns:ns3="ad326a1f-8158-4ad9-9e3e-8dea80784563" targetNamespace="http://schemas.microsoft.com/office/2006/metadata/properties" ma:root="true" ma:fieldsID="1d06fb374524600ffe3f686f5423417a" ns1:_="" ns2:_="" ns3:_="">
     <xsd:import namespace="http://schemas.microsoft.com/sharepoint/v3"/>
     <xsd:import namespace="2427c28e-dd78-4248-a634-a8c840650ba2"/>
+    <xsd:import namespace="ad326a1f-8158-4ad9-9e3e-8dea80784563"/>
     <xsd:element name="properties">
       <xsd:complexType>
         <xsd:sequence>
@@ -9050,6 +9051,8 @@
                 <xsd:element ref="ns2:MediaServiceLocation" minOccurs="0"/>
                 <xsd:element ref="ns2:MediaServiceEventHashCode" minOccurs="0"/>
                 <xsd:element ref="ns2:MediaServiceGenerationTime" minOccurs="0"/>
+                <xsd:element ref="ns3:SharedWithUsers" minOccurs="0"/>
+                <xsd:element ref="ns3:SharedWithDetails" minOccurs="0"/>
               </xsd:all>
             </xsd:complexType>
           </xsd:element>
@@ -9114,6 +9117,36 @@
     <xsd:element name="MediaServiceGenerationTime" ma:index="17" nillable="true" ma:displayName="MediaServiceGenerationTime" ma:hidden="true" ma:internalName="MediaServiceGenerationTime" ma:readOnly="true">
       <xsd:simpleType>
         <xsd:restriction base="dms:Text"/>
+      </xsd:simpleType>
+    </xsd:element>
+  </xsd:schema>
+  <xsd:schema xmlns:xsd="http://www.w3.org/2001/XMLSchema" xmlns:xs="http://www.w3.org/2001/XMLSchema" xmlns:dms="http://schemas.microsoft.com/office/2006/documentManagement/types" xmlns:pc="http://schemas.microsoft.com/office/infopath/2007/PartnerControls" targetNamespace="ad326a1f-8158-4ad9-9e3e-8dea80784563" elementFormDefault="qualified">
+    <xsd:import namespace="http://schemas.microsoft.com/office/2006/documentManagement/types"/>
+    <xsd:import namespace="http://schemas.microsoft.com/office/infopath/2007/PartnerControls"/>
+    <xsd:element name="SharedWithUsers" ma:index="18" nillable="true" ma:displayName="Shared With" ma:internalName="SharedWithUsers" ma:readOnly="true">
+      <xsd:complexType>
+        <xsd:complexContent>
+          <xsd:extension base="dms:UserMulti">
+            <xsd:sequence>
+              <xsd:element name="UserInfo" minOccurs="0" maxOccurs="unbounded">
+                <xsd:complexType>
+                  <xsd:sequence>
+                    <xsd:element name="DisplayName" type="xsd:string" minOccurs="0"/>
+                    <xsd:element name="AccountId" type="dms:UserId" minOccurs="0" nillable="true"/>
+                    <xsd:element name="AccountType" type="xsd:string" minOccurs="0"/>
+                  </xsd:sequence>
+                </xsd:complexType>
+              </xsd:element>
+            </xsd:sequence>
+          </xsd:extension>
+        </xsd:complexContent>
+      </xsd:complexType>
+    </xsd:element>
+    <xsd:element name="SharedWithDetails" ma:index="19" nillable="true" ma:displayName="Shared With Details" ma:internalName="SharedWithDetails" ma:readOnly="true">
+      <xsd:simpleType>
+        <xsd:restriction base="dms:Note">
+          <xsd:maxLength value="255"/>
+        </xsd:restriction>
       </xsd:simpleType>
     </xsd:element>
   </xsd:schema>
@@ -9240,7 +9273,7 @@
 </file>
 
 <file path=customXml/itemProps2.xml><?xml version="1.0" encoding="utf-8"?>
-<ds:datastoreItem xmlns:ds="http://schemas.openxmlformats.org/officeDocument/2006/customXml" ds:itemID="{239ADBB6-C164-4E99-8B3B-C263E31FCF02}"/>
+<ds:datastoreItem xmlns:ds="http://schemas.openxmlformats.org/officeDocument/2006/customXml" ds:itemID="{418D1B73-5806-4FBD-AF23-EF184C49C99B}"/>
 </file>
 
 <file path=customXml/itemProps3.xml><?xml version="1.0" encoding="utf-8"?>

</xml_diff>